<commit_message>
clarified lines to edit in pxe-setup.yml
</commit_message>
<xml_diff>
--- a/PXE Server Fresh Install SOP.docx
+++ b/PXE Server Fresh Install SOP.docx
@@ -418,6 +418,66 @@
       </w:pPr>
       <w:r>
         <w:t>edit fedora-pxe-setup/pxe-setup.yml to reflect IP space (dhcp section)</w:t>
+      </w:r>
+    </w:p>
+    <w:p>
+      <w:pPr>
+        <w:pStyle w:val="ListParagraph"/>
+        <w:numPr>
+          <w:ilvl w:val="2"/>
+          <w:numId w:val="1"/>
+        </w:numPr>
+      </w:pPr>
+      <w:r>
+        <w:t>subnet line</w:t>
+      </w:r>
+    </w:p>
+    <w:p>
+      <w:pPr>
+        <w:pStyle w:val="ListParagraph"/>
+        <w:numPr>
+          <w:ilvl w:val="2"/>
+          <w:numId w:val="1"/>
+        </w:numPr>
+      </w:pPr>
+      <w:r>
+        <w:t>next-server lines (x2)</w:t>
+      </w:r>
+    </w:p>
+    <w:p>
+      <w:pPr>
+        <w:pStyle w:val="ListParagraph"/>
+        <w:numPr>
+          <w:ilvl w:val="2"/>
+          <w:numId w:val="1"/>
+        </w:numPr>
+      </w:pPr>
+      <w:r>
+        <w:t>range line</w:t>
+      </w:r>
+    </w:p>
+    <w:p>
+      <w:pPr>
+        <w:pStyle w:val="ListParagraph"/>
+        <w:numPr>
+          <w:ilvl w:val="2"/>
+          <w:numId w:val="1"/>
+        </w:numPr>
+      </w:pPr>
+      <w:r>
+        <w:t>domain-name-servers line</w:t>
+      </w:r>
+    </w:p>
+    <w:p>
+      <w:pPr>
+        <w:pStyle w:val="ListParagraph"/>
+        <w:numPr>
+          <w:ilvl w:val="2"/>
+          <w:numId w:val="1"/>
+        </w:numPr>
+      </w:pPr>
+      <w:r>
+        <w:t>option routers line</w:t>
       </w:r>
     </w:p>
     <w:p>
@@ -469,7 +529,7 @@
         <w:ind w:left="1440" w:hanging="360"/>
       </w:pPr>
     </w:lvl>
-    <w:lvl w:ilvl="2" w:tplc="0409001B" w:tentative="1">
+    <w:lvl w:ilvl="2" w:tplc="0409001B">
       <w:start w:val="1"/>
       <w:numFmt w:val="lowerRoman"/>
       <w:lvlText w:val="%3."/>

</xml_diff>

<commit_message>
Updated with reposync instead of iso extract
</commit_message>
<xml_diff>
--- a/PXE Server Fresh Install SOP.docx
+++ b/PXE Server Fresh Install SOP.docx
@@ -376,7 +376,10 @@
         <w:t xml:space="preserve"> NetworkManager-tui</w:t>
       </w:r>
       <w:r>
-        <w:t xml:space="preserve"> wget</w:t>
+        <w:t xml:space="preserve"> </w:t>
+      </w:r>
+      <w:r>
+        <w:t>rsync createrepo_c</w:t>
       </w:r>
     </w:p>
     <w:p>

</xml_diff>

<commit_message>
Updated spacing and instr for editing yaml
</commit_message>
<xml_diff>
--- a/PXE Server Fresh Install SOP.docx
+++ b/PXE Server Fresh Install SOP.docx
@@ -31,39 +31,45 @@
         </w:numPr>
       </w:pPr>
       <w:r>
-        <w:t>2 CPUs / Dual Core</w:t>
-      </w:r>
-    </w:p>
-    <w:p>
-      <w:pPr>
-        <w:pStyle w:val="ListParagraph"/>
-        <w:numPr>
-          <w:ilvl w:val="1"/>
-          <w:numId w:val="1"/>
-        </w:numPr>
-      </w:pPr>
-      <w:r>
-        <w:t>2048</w:t>
+        <w:t>4</w:t>
+      </w:r>
+      <w:r>
+        <w:t xml:space="preserve"> CPUs</w:t>
+      </w:r>
+    </w:p>
+    <w:p>
+      <w:pPr>
+        <w:pStyle w:val="ListParagraph"/>
+        <w:numPr>
+          <w:ilvl w:val="1"/>
+          <w:numId w:val="1"/>
+        </w:numPr>
+      </w:pPr>
+      <w:r>
+        <w:t>4096</w:t>
       </w:r>
       <w:r>
         <w:t xml:space="preserve"> MB / </w:t>
       </w:r>
       <w:r>
+        <w:t>4</w:t>
+      </w:r>
+      <w:r>
+        <w:t>GB RAM</w:t>
+      </w:r>
+    </w:p>
+    <w:p>
+      <w:pPr>
+        <w:pStyle w:val="ListParagraph"/>
+        <w:numPr>
+          <w:ilvl w:val="1"/>
+          <w:numId w:val="1"/>
+        </w:numPr>
+      </w:pPr>
+      <w:r>
         <w:t>2</w:t>
       </w:r>
       <w:r>
-        <w:t>GB RAM</w:t>
-      </w:r>
-    </w:p>
-    <w:p>
-      <w:pPr>
-        <w:pStyle w:val="ListParagraph"/>
-        <w:numPr>
-          <w:ilvl w:val="1"/>
-          <w:numId w:val="1"/>
-        </w:numPr>
-      </w:pPr>
-      <w:r>
         <w:t>50 GB Storage</w:t>
       </w:r>
     </w:p>
@@ -268,13 +274,61 @@
         <w:t>nstall destination</w:t>
       </w:r>
       <w:r>
-        <w:t>: A</w:t>
-      </w:r>
-      <w:r>
-        <w:t>utomatic partitioning</w:t>
-      </w:r>
-      <w:r>
-        <w:t>.</w:t>
+        <w:t xml:space="preserve">: </w:t>
+      </w:r>
+      <w:r>
+        <w:t>Custom, then:</w:t>
+      </w:r>
+    </w:p>
+    <w:p>
+      <w:pPr>
+        <w:pStyle w:val="ListParagraph"/>
+        <w:numPr>
+          <w:ilvl w:val="2"/>
+          <w:numId w:val="1"/>
+        </w:numPr>
+      </w:pPr>
+      <w:r>
+        <w:t>Change dropdown to Standard Partition</w:t>
+      </w:r>
+    </w:p>
+    <w:p>
+      <w:pPr>
+        <w:pStyle w:val="ListParagraph"/>
+        <w:numPr>
+          <w:ilvl w:val="2"/>
+          <w:numId w:val="1"/>
+        </w:numPr>
+      </w:pPr>
+      <w:r>
+        <w:t>Click to create mountpoints</w:t>
+      </w:r>
+    </w:p>
+    <w:p>
+      <w:pPr>
+        <w:pStyle w:val="ListParagraph"/>
+        <w:numPr>
+          <w:ilvl w:val="2"/>
+          <w:numId w:val="1"/>
+        </w:numPr>
+      </w:pPr>
+      <w:r>
+        <w:t>Change root to 250GB (will adjust)</w:t>
+      </w:r>
+    </w:p>
+    <w:p>
+      <w:pPr>
+        <w:pStyle w:val="ListParagraph"/>
+        <w:numPr>
+          <w:ilvl w:val="2"/>
+          <w:numId w:val="1"/>
+        </w:numPr>
+      </w:pPr>
+      <w:r>
+        <w:t>Click done</w:t>
+      </w:r>
+      <w:r>
+        <w:t>, Accept Changes</w:t>
       </w:r>
     </w:p>
     <w:p>
@@ -346,6 +400,12 @@
     <w:p>
       <w:pPr>
         <w:pStyle w:val="ListParagraph"/>
+        <w:ind w:left="1440"/>
+      </w:pPr>
+    </w:p>
+    <w:p>
+      <w:pPr>
+        <w:pStyle w:val="ListParagraph"/>
         <w:numPr>
           <w:ilvl w:val="1"/>
           <w:numId w:val="1"/>
@@ -361,6 +421,12 @@
     <w:p>
       <w:pPr>
         <w:pStyle w:val="ListParagraph"/>
+        <w:ind w:left="1440"/>
+      </w:pPr>
+    </w:p>
+    <w:p>
+      <w:pPr>
+        <w:pStyle w:val="ListParagraph"/>
         <w:numPr>
           <w:ilvl w:val="1"/>
           <w:numId w:val="1"/>
@@ -375,20 +441,25 @@
       <w:r>
         <w:t xml:space="preserve"> NetworkManager-tui</w:t>
       </w:r>
-      <w:r>
-        <w:t xml:space="preserve"> </w:t>
-      </w:r>
-      <w:r>
-        <w:t>rsync createrepo_c</w:t>
-      </w:r>
-    </w:p>
-    <w:p>
-      <w:pPr>
-        <w:pStyle w:val="ListParagraph"/>
-        <w:numPr>
-          <w:ilvl w:val="1"/>
-          <w:numId w:val="1"/>
-        </w:numPr>
+    </w:p>
+    <w:p>
+      <w:pPr>
+        <w:pStyle w:val="ListParagraph"/>
+        <w:ind w:left="1440"/>
+      </w:pPr>
+    </w:p>
+    <w:p>
+      <w:pPr>
+        <w:pStyle w:val="ListParagraph"/>
+        <w:numPr>
+          <w:ilvl w:val="1"/>
+          <w:numId w:val="1"/>
+        </w:numPr>
+        <w:rPr>
+          <w:rStyle w:val="Hyperlink"/>
+          <w:color w:val="auto"/>
+          <w:u w:val="none"/>
+        </w:rPr>
       </w:pPr>
       <w:r>
         <w:t xml:space="preserve">git clone </w:t>
@@ -405,6 +476,12 @@
     <w:p>
       <w:pPr>
         <w:pStyle w:val="ListParagraph"/>
+        <w:ind w:left="1440"/>
+      </w:pPr>
+    </w:p>
+    <w:p>
+      <w:pPr>
+        <w:pStyle w:val="ListParagraph"/>
         <w:numPr>
           <w:ilvl w:val="1"/>
           <w:numId w:val="1"/>
@@ -417,13 +494,19 @@
     <w:p>
       <w:pPr>
         <w:pStyle w:val="ListParagraph"/>
-        <w:numPr>
-          <w:ilvl w:val="1"/>
-          <w:numId w:val="1"/>
-        </w:numPr>
-      </w:pPr>
-      <w:r>
-        <w:t>edit fedora-pxe-setup/pxe-setup.yml to reflect IP space (dhcp section)</w:t>
+        <w:ind w:left="1440"/>
+      </w:pPr>
+    </w:p>
+    <w:p>
+      <w:pPr>
+        <w:pStyle w:val="ListParagraph"/>
+        <w:numPr>
+          <w:ilvl w:val="1"/>
+          <w:numId w:val="1"/>
+        </w:numPr>
+      </w:pPr>
+      <w:r>
+        <w:t>edit fedora-pxe-setup/pxe-setup.yml to reflect IP space</w:t>
       </w:r>
     </w:p>
     <w:p>
@@ -435,6 +518,18 @@
         </w:numPr>
       </w:pPr>
       <w:r>
+        <w:t>DHCP Section:</w:t>
+      </w:r>
+    </w:p>
+    <w:p>
+      <w:pPr>
+        <w:pStyle w:val="ListParagraph"/>
+        <w:numPr>
+          <w:ilvl w:val="3"/>
+          <w:numId w:val="1"/>
+        </w:numPr>
+      </w:pPr>
+      <w:r>
         <w:t>subnet line</w:t>
       </w:r>
     </w:p>
@@ -442,49 +537,92 @@
       <w:pPr>
         <w:pStyle w:val="ListParagraph"/>
         <w:numPr>
+          <w:ilvl w:val="3"/>
+          <w:numId w:val="1"/>
+        </w:numPr>
+      </w:pPr>
+      <w:r>
+        <w:lastRenderedPageBreak/>
+        <w:t>next-server lines (x2)</w:t>
+      </w:r>
+    </w:p>
+    <w:p>
+      <w:pPr>
+        <w:pStyle w:val="ListParagraph"/>
+        <w:numPr>
+          <w:ilvl w:val="3"/>
+          <w:numId w:val="1"/>
+        </w:numPr>
+      </w:pPr>
+      <w:r>
+        <w:t>range line</w:t>
+      </w:r>
+    </w:p>
+    <w:p>
+      <w:pPr>
+        <w:pStyle w:val="ListParagraph"/>
+        <w:numPr>
+          <w:ilvl w:val="3"/>
+          <w:numId w:val="1"/>
+        </w:numPr>
+      </w:pPr>
+      <w:r>
+        <w:t>domain-name-servers line</w:t>
+      </w:r>
+    </w:p>
+    <w:p>
+      <w:pPr>
+        <w:pStyle w:val="ListParagraph"/>
+        <w:numPr>
+          <w:ilvl w:val="3"/>
+          <w:numId w:val="1"/>
+        </w:numPr>
+      </w:pPr>
+      <w:r>
+        <w:t>option routers line</w:t>
+      </w:r>
+    </w:p>
+    <w:p>
+      <w:pPr>
+        <w:pStyle w:val="ListParagraph"/>
+        <w:ind w:left="2880"/>
+      </w:pPr>
+    </w:p>
+    <w:p>
+      <w:pPr>
+        <w:pStyle w:val="ListParagraph"/>
+        <w:numPr>
           <w:ilvl w:val="2"/>
           <w:numId w:val="1"/>
         </w:numPr>
       </w:pPr>
       <w:r>
-        <w:t>next-server lines (x2)</w:t>
-      </w:r>
-    </w:p>
-    <w:p>
-      <w:pPr>
-        <w:pStyle w:val="ListParagraph"/>
-        <w:numPr>
-          <w:ilvl w:val="2"/>
-          <w:numId w:val="1"/>
-        </w:numPr>
-      </w:pPr>
-      <w:r>
-        <w:t>range line</w:t>
-      </w:r>
-    </w:p>
-    <w:p>
-      <w:pPr>
-        <w:pStyle w:val="ListParagraph"/>
-        <w:numPr>
-          <w:ilvl w:val="2"/>
-          <w:numId w:val="1"/>
-        </w:numPr>
-      </w:pPr>
-      <w:r>
-        <w:t>domain-name-servers line</w:t>
-      </w:r>
-    </w:p>
-    <w:p>
-      <w:pPr>
-        <w:pStyle w:val="ListParagraph"/>
-        <w:numPr>
-          <w:ilvl w:val="2"/>
-          <w:numId w:val="1"/>
-        </w:numPr>
-      </w:pPr>
-      <w:r>
-        <w:t>option routers line</w:t>
-      </w:r>
+        <w:t>BIOS Boot Menu &amp; UEFI Boot Menu Sections</w:t>
+      </w:r>
+      <w:r>
+        <w:t>:</w:t>
+      </w:r>
+    </w:p>
+    <w:p>
+      <w:pPr>
+        <w:pStyle w:val="ListParagraph"/>
+        <w:numPr>
+          <w:ilvl w:val="3"/>
+          <w:numId w:val="1"/>
+        </w:numPr>
+      </w:pPr>
+      <w:r>
+        <w:t>inst.repo</w:t>
+      </w:r>
+      <w:r>
+        <w:t xml:space="preserve"> / inst.stage2 lines</w:t>
+      </w:r>
+    </w:p>
+    <w:p>
+      <w:pPr>
+        <w:pStyle w:val="ListParagraph"/>
+        <w:ind w:left="2880"/>
+      </w:pPr>
     </w:p>
     <w:p>
       <w:pPr>
@@ -544,7 +682,7 @@
         <w:ind w:left="2160" w:hanging="180"/>
       </w:pPr>
     </w:lvl>
-    <w:lvl w:ilvl="3" w:tplc="0409000F" w:tentative="1">
+    <w:lvl w:ilvl="3" w:tplc="0409000F">
       <w:start w:val="1"/>
       <w:numFmt w:val="decimal"/>
       <w:lvlText w:val="%4."/>

</xml_diff>

<commit_message>
added clarification for partitions
</commit_message>
<xml_diff>
--- a/PXE Server Fresh Install SOP.docx
+++ b/PXE Server Fresh Install SOP.docx
@@ -241,13 +241,8 @@
         </w:numPr>
       </w:pPr>
       <w:r>
-        <w:t xml:space="preserve">Change </w:t>
-      </w:r>
-      <w:proofErr w:type="spellStart"/>
-      <w:r>
-        <w:t>timezone</w:t>
-      </w:r>
-      <w:proofErr w:type="spellEnd"/>
+        <w:t>Change timezone</w:t>
+      </w:r>
     </w:p>
     <w:p>
       <w:pPr>
@@ -264,13 +259,8 @@
         <w:t>, turn on</w:t>
       </w:r>
       <w:r>
-        <w:t xml:space="preserve"> and set hostname to </w:t>
-      </w:r>
-      <w:proofErr w:type="spellStart"/>
-      <w:r>
-        <w:t>pxe</w:t>
-      </w:r>
-      <w:proofErr w:type="spellEnd"/>
+        <w:t xml:space="preserve"> and set hostname to pxe</w:t>
+      </w:r>
     </w:p>
     <w:p>
       <w:pPr>
@@ -326,6 +316,18 @@
         </w:numPr>
       </w:pPr>
       <w:r>
+        <w:t>Delete the /home mountpoint, if created (click, then click the minus button)</w:t>
+      </w:r>
+    </w:p>
+    <w:p>
+      <w:pPr>
+        <w:pStyle w:val="ListParagraph"/>
+        <w:numPr>
+          <w:ilvl w:val="2"/>
+          <w:numId w:val="1"/>
+        </w:numPr>
+      </w:pPr>
+      <w:r>
         <w:t>Change root to 2</w:t>
       </w:r>
       <w:r>
@@ -412,21 +414,8 @@
           <w:numId w:val="1"/>
         </w:numPr>
       </w:pPr>
-      <w:proofErr w:type="spellStart"/>
-      <w:r>
-        <w:t>sudo</w:t>
-      </w:r>
-      <w:proofErr w:type="spellEnd"/>
-      <w:r>
-        <w:t xml:space="preserve"> </w:t>
-      </w:r>
-      <w:proofErr w:type="spellStart"/>
-      <w:r>
-        <w:t>dnf</w:t>
-      </w:r>
-      <w:proofErr w:type="spellEnd"/>
-      <w:r>
-        <w:t xml:space="preserve"> update</w:t>
+      <w:r>
+        <w:t>sudo dnf update</w:t>
       </w:r>
     </w:p>
     <w:p>
@@ -447,46 +436,19 @@
     <w:p>
       <w:pPr>
         <w:pStyle w:val="ListParagraph"/>
-        <w:ind w:left="1440"/>
-      </w:pPr>
-    </w:p>
-    <w:p>
-      <w:pPr>
-        <w:pStyle w:val="ListParagraph"/>
-        <w:numPr>
-          <w:ilvl w:val="1"/>
-          <w:numId w:val="1"/>
-        </w:numPr>
-      </w:pPr>
-      <w:proofErr w:type="spellStart"/>
-      <w:r>
-        <w:t>sudo</w:t>
-      </w:r>
-      <w:proofErr w:type="spellEnd"/>
-      <w:r>
-        <w:t xml:space="preserve"> </w:t>
-      </w:r>
-      <w:proofErr w:type="spellStart"/>
-      <w:r>
-        <w:t>dnf</w:t>
-      </w:r>
-      <w:proofErr w:type="spellEnd"/>
-      <w:r>
-        <w:t xml:space="preserve"> install ansible</w:t>
+        <w:numPr>
+          <w:ilvl w:val="1"/>
+          <w:numId w:val="1"/>
+        </w:numPr>
+      </w:pPr>
+      <w:r>
+        <w:t>sudo dnf install ansible</w:t>
       </w:r>
       <w:r>
         <w:t xml:space="preserve"> git</w:t>
       </w:r>
       <w:r>
-        <w:t xml:space="preserve"> </w:t>
-      </w:r>
-      <w:proofErr w:type="spellStart"/>
-      <w:r>
-        <w:t>NetworkManager</w:t>
-      </w:r>
-      <w:proofErr w:type="spellEnd"/>
-      <w:r>
-        <w:t>-tui</w:t>
+        <w:t xml:space="preserve"> NetworkManager-tui</w:t>
       </w:r>
       <w:r>
         <w:t xml:space="preserve"> python3-netaddr</w:t>
@@ -538,15 +500,13 @@
         </w:numPr>
       </w:pPr>
       <w:r>
-        <w:t xml:space="preserve">use </w:t>
-      </w:r>
-      <w:proofErr w:type="spellStart"/>
-      <w:r>
-        <w:t>nmtui</w:t>
-      </w:r>
-      <w:proofErr w:type="spellEnd"/>
-      <w:r>
-        <w:t xml:space="preserve"> to set IP manually</w:t>
+        <w:t>use nmtui to set IP</w:t>
+      </w:r>
+      <w:r>
+        <w:t xml:space="preserve"> info </w:t>
+      </w:r>
+      <w:r>
+        <w:t>manually</w:t>
       </w:r>
     </w:p>
     <w:p>
@@ -563,27 +523,9 @@
           <w:numId w:val="1"/>
         </w:numPr>
       </w:pPr>
-      <w:proofErr w:type="spellStart"/>
-      <w:r>
-        <w:t>sudo</w:t>
-      </w:r>
-      <w:proofErr w:type="spellEnd"/>
-      <w:r>
-        <w:t xml:space="preserve"> ansible-playbook fedora-</w:t>
-      </w:r>
-      <w:proofErr w:type="spellStart"/>
-      <w:r>
-        <w:t>pxe</w:t>
-      </w:r>
-      <w:proofErr w:type="spellEnd"/>
-      <w:r>
-        <w:t>-setup/</w:t>
-      </w:r>
-      <w:proofErr w:type="spellStart"/>
-      <w:r>
-        <w:t>pxe-setup.yml</w:t>
-      </w:r>
-      <w:proofErr w:type="spellEnd"/>
+      <w:r>
+        <w:t>sudo ansible-playbook fedora-pxe-setup/pxe-setup.yml</w:t>
+      </w:r>
     </w:p>
     <w:p>
       <w:pPr>

</xml_diff>